<commit_message>
[docs] Corrected Chartering Report
</commit_message>
<xml_diff>
--- a/reports/Sprint 1/Group/Chartering report.docx
+++ b/reports/Sprint 1/Group/Chartering report.docx
@@ -1111,7 +1111,7 @@
                 <w:sz w:val="24"/>
                 <w:szCs w:val="24"/>
               </w:rPr>
-              <w:t xml:space="preserve"> (1) </w:t>
+              <w:t>: c</w:t>
             </w:r>
             <w:r>
               <w:rPr>
@@ -1119,7 +1119,7 @@
                 <w:sz w:val="24"/>
                 <w:szCs w:val="24"/>
               </w:rPr>
-              <w:t>para la primera entrega</w:t>
+              <w:t>ambios mínimos (cambios visuales) tras una revisión exhaustiva del documento</w:t>
             </w:r>
           </w:p>
         </w:tc>
@@ -1325,477 +1325,6 @@
         <w:rPr>
           <w:rFonts w:ascii="Arial Narrow" w:hAnsi="Arial Narrow"/>
           <w:sz w:val="28"/>
-        </w:rPr>
-      </w:pPr>
-    </w:p>
-    <w:p>
-      <w:pPr>
-        <w:ind w:firstLine="0"/>
-        <w:rPr>
-          <w:rFonts w:ascii="Arial Narrow" w:hAnsi="Arial Narrow"/>
-          <w:sz w:val="28"/>
-        </w:rPr>
-      </w:pPr>
-    </w:p>
-    <w:p>
-      <w:pPr>
-        <w:ind w:firstLine="0"/>
-        <w:jc w:val="center"/>
-        <w:rPr>
-          <w:rFonts w:ascii="Arial Narrow" w:hAnsi="Arial Narrow"/>
-          <w:b/>
-          <w:bCs/>
-          <w:sz w:val="24"/>
-          <w:szCs w:val="24"/>
-        </w:rPr>
-      </w:pPr>
-      <w:r>
-        <w:rPr>
-          <w:rFonts w:ascii="Arial Narrow" w:hAnsi="Arial Narrow"/>
-          <w:b/>
-          <w:bCs/>
-          <w:sz w:val="24"/>
-          <w:szCs w:val="24"/>
-        </w:rPr>
-        <w:t>Tabla de revisiones</w:t>
-      </w:r>
-    </w:p>
-    <w:tbl>
-      <w:tblPr>
-        <w:tblStyle w:val="Tablaconcuadrcula"/>
-        <w:tblW w:w="8784" w:type="dxa"/>
-        <w:tblLook w:val="04A0" w:firstRow="1" w:lastRow="0" w:firstColumn="1" w:lastColumn="0" w:noHBand="0" w:noVBand="1"/>
-      </w:tblPr>
-      <w:tblGrid>
-        <w:gridCol w:w="1271"/>
-        <w:gridCol w:w="1276"/>
-        <w:gridCol w:w="6237"/>
-      </w:tblGrid>
-      <w:tr>
-        <w:tc>
-          <w:tcPr>
-            <w:tcW w:w="1271" w:type="dxa"/>
-            <w:shd w:val="clear" w:color="auto" w:fill="D9D9D9" w:themeFill="background1" w:themeFillShade="D9"/>
-          </w:tcPr>
-          <w:p>
-            <w:pPr>
-              <w:ind w:firstLine="0"/>
-              <w:jc w:val="center"/>
-              <w:rPr>
-                <w:rFonts w:ascii="Arial Narrow" w:hAnsi="Arial Narrow"/>
-                <w:b/>
-                <w:sz w:val="24"/>
-                <w:szCs w:val="24"/>
-              </w:rPr>
-            </w:pPr>
-            <w:r>
-              <w:rPr>
-                <w:rFonts w:ascii="Arial Narrow" w:hAnsi="Arial Narrow"/>
-                <w:b/>
-                <w:sz w:val="24"/>
-                <w:szCs w:val="24"/>
-              </w:rPr>
-              <w:t>Número de revisión</w:t>
-            </w:r>
-          </w:p>
-        </w:tc>
-        <w:tc>
-          <w:tcPr>
-            <w:tcW w:w="1276" w:type="dxa"/>
-            <w:shd w:val="clear" w:color="auto" w:fill="D9D9D9" w:themeFill="background1" w:themeFillShade="D9"/>
-          </w:tcPr>
-          <w:p>
-            <w:pPr>
-              <w:ind w:firstLine="0"/>
-              <w:jc w:val="center"/>
-              <w:rPr>
-                <w:rFonts w:ascii="Arial Narrow" w:hAnsi="Arial Narrow"/>
-                <w:b/>
-                <w:sz w:val="24"/>
-                <w:szCs w:val="24"/>
-              </w:rPr>
-            </w:pPr>
-            <w:r>
-              <w:rPr>
-                <w:rFonts w:ascii="Arial Narrow" w:hAnsi="Arial Narrow"/>
-                <w:b/>
-                <w:sz w:val="24"/>
-                <w:szCs w:val="24"/>
-              </w:rPr>
-              <w:t>Fecha</w:t>
-            </w:r>
-          </w:p>
-        </w:tc>
-        <w:tc>
-          <w:tcPr>
-            <w:tcW w:w="6237" w:type="dxa"/>
-            <w:shd w:val="clear" w:color="auto" w:fill="D9D9D9" w:themeFill="background1" w:themeFillShade="D9"/>
-          </w:tcPr>
-          <w:p>
-            <w:pPr>
-              <w:ind w:firstLine="0"/>
-              <w:jc w:val="center"/>
-              <w:rPr>
-                <w:rFonts w:ascii="Arial Narrow" w:hAnsi="Arial Narrow"/>
-                <w:b/>
-                <w:sz w:val="24"/>
-                <w:szCs w:val="24"/>
-              </w:rPr>
-            </w:pPr>
-            <w:r>
-              <w:rPr>
-                <w:rFonts w:ascii="Arial Narrow" w:hAnsi="Arial Narrow"/>
-                <w:b/>
-                <w:sz w:val="24"/>
-                <w:szCs w:val="24"/>
-              </w:rPr>
-              <w:t>Descripción</w:t>
-            </w:r>
-          </w:p>
-        </w:tc>
-      </w:tr>
-      <w:tr>
-        <w:tc>
-          <w:tcPr>
-            <w:tcW w:w="1271" w:type="dxa"/>
-          </w:tcPr>
-          <w:p>
-            <w:pPr>
-              <w:ind w:firstLine="0"/>
-              <w:jc w:val="center"/>
-              <w:rPr>
-                <w:rFonts w:ascii="Arial Narrow" w:hAnsi="Arial Narrow"/>
-                <w:sz w:val="24"/>
-                <w:szCs w:val="24"/>
-              </w:rPr>
-            </w:pPr>
-            <w:r>
-              <w:rPr>
-                <w:rFonts w:ascii="Arial Narrow" w:hAnsi="Arial Narrow"/>
-                <w:sz w:val="24"/>
-                <w:szCs w:val="24"/>
-              </w:rPr>
-              <w:t>1</w:t>
-            </w:r>
-          </w:p>
-        </w:tc>
-        <w:tc>
-          <w:tcPr>
-            <w:tcW w:w="1276" w:type="dxa"/>
-          </w:tcPr>
-          <w:p>
-            <w:pPr>
-              <w:ind w:firstLine="0"/>
-              <w:jc w:val="center"/>
-              <w:rPr>
-                <w:rFonts w:ascii="Arial Narrow" w:hAnsi="Arial Narrow"/>
-                <w:sz w:val="24"/>
-                <w:szCs w:val="24"/>
-              </w:rPr>
-            </w:pPr>
-            <w:r>
-              <w:rPr>
-                <w:rFonts w:ascii="Arial Narrow" w:hAnsi="Arial Narrow"/>
-                <w:sz w:val="24"/>
-                <w:szCs w:val="24"/>
-              </w:rPr>
-              <w:t>15/02/2024</w:t>
-            </w:r>
-          </w:p>
-        </w:tc>
-        <w:tc>
-          <w:tcPr>
-            <w:tcW w:w="6237" w:type="dxa"/>
-          </w:tcPr>
-          <w:p>
-            <w:pPr>
-              <w:ind w:firstLine="0"/>
-              <w:jc w:val="center"/>
-              <w:rPr>
-                <w:rFonts w:ascii="Arial Narrow" w:hAnsi="Arial Narrow"/>
-                <w:sz w:val="24"/>
-                <w:szCs w:val="24"/>
-              </w:rPr>
-            </w:pPr>
-            <w:r>
-              <w:rPr>
-                <w:rFonts w:ascii="Arial Narrow" w:hAnsi="Arial Narrow"/>
-                <w:sz w:val="24"/>
-                <w:szCs w:val="24"/>
-              </w:rPr>
-              <w:t>Cambios mínimos (</w:t>
-            </w:r>
-            <w:r>
-              <w:rPr>
-                <w:rFonts w:ascii="Arial Narrow" w:hAnsi="Arial Narrow"/>
-                <w:sz w:val="24"/>
-                <w:szCs w:val="24"/>
-              </w:rPr>
-              <w:t>cambios visuales</w:t>
-            </w:r>
-            <w:r>
-              <w:rPr>
-                <w:rFonts w:ascii="Arial Narrow" w:hAnsi="Arial Narrow"/>
-                <w:sz w:val="24"/>
-                <w:szCs w:val="24"/>
-              </w:rPr>
-              <w:t xml:space="preserve">) tras </w:t>
-            </w:r>
-            <w:r>
-              <w:rPr>
-                <w:rFonts w:ascii="Arial Narrow" w:hAnsi="Arial Narrow"/>
-                <w:sz w:val="24"/>
-                <w:szCs w:val="24"/>
-              </w:rPr>
-              <w:t>una revisión exhaustiva</w:t>
-            </w:r>
-            <w:r>
-              <w:rPr>
-                <w:rFonts w:ascii="Arial Narrow" w:hAnsi="Arial Narrow"/>
-                <w:sz w:val="24"/>
-                <w:szCs w:val="24"/>
-              </w:rPr>
-              <w:t xml:space="preserve"> del documento</w:t>
-            </w:r>
-          </w:p>
-        </w:tc>
-      </w:tr>
-      <w:tr>
-        <w:tc>
-          <w:tcPr>
-            <w:tcW w:w="1271" w:type="dxa"/>
-          </w:tcPr>
-          <w:p>
-            <w:pPr>
-              <w:ind w:firstLine="0"/>
-              <w:jc w:val="center"/>
-              <w:rPr>
-                <w:rFonts w:ascii="Arial Narrow" w:hAnsi="Arial Narrow"/>
-                <w:sz w:val="24"/>
-                <w:szCs w:val="24"/>
-              </w:rPr>
-            </w:pPr>
-          </w:p>
-        </w:tc>
-        <w:tc>
-          <w:tcPr>
-            <w:tcW w:w="1276" w:type="dxa"/>
-          </w:tcPr>
-          <w:p>
-            <w:pPr>
-              <w:ind w:firstLine="0"/>
-              <w:jc w:val="center"/>
-              <w:rPr>
-                <w:rFonts w:ascii="Arial Narrow" w:hAnsi="Arial Narrow"/>
-                <w:sz w:val="24"/>
-                <w:szCs w:val="24"/>
-              </w:rPr>
-            </w:pPr>
-          </w:p>
-        </w:tc>
-        <w:tc>
-          <w:tcPr>
-            <w:tcW w:w="6237" w:type="dxa"/>
-          </w:tcPr>
-          <w:p>
-            <w:pPr>
-              <w:ind w:firstLine="0"/>
-              <w:jc w:val="center"/>
-              <w:rPr>
-                <w:sz w:val="24"/>
-                <w:szCs w:val="24"/>
-              </w:rPr>
-            </w:pPr>
-          </w:p>
-        </w:tc>
-      </w:tr>
-    </w:tbl>
-    <w:p>
-      <w:pPr>
-        <w:ind w:firstLine="0"/>
-        <w:jc w:val="left"/>
-        <w:rPr>
-          <w:rFonts w:ascii="Arial Narrow" w:hAnsi="Arial Narrow"/>
-        </w:rPr>
-      </w:pPr>
-    </w:p>
-    <w:p>
-      <w:pPr>
-        <w:ind w:firstLine="0"/>
-        <w:jc w:val="left"/>
-        <w:rPr>
-          <w:rFonts w:ascii="Arial Narrow" w:hAnsi="Arial Narrow"/>
-        </w:rPr>
-      </w:pPr>
-    </w:p>
-    <w:p>
-      <w:pPr>
-        <w:ind w:firstLine="0"/>
-        <w:jc w:val="left"/>
-        <w:rPr>
-          <w:rFonts w:ascii="Arial Narrow" w:hAnsi="Arial Narrow"/>
-        </w:rPr>
-      </w:pPr>
-    </w:p>
-    <w:p>
-      <w:pPr>
-        <w:ind w:firstLine="0"/>
-        <w:jc w:val="left"/>
-        <w:rPr>
-          <w:rFonts w:ascii="Arial Narrow" w:hAnsi="Arial Narrow"/>
-        </w:rPr>
-      </w:pPr>
-    </w:p>
-    <w:p>
-      <w:pPr>
-        <w:ind w:firstLine="0"/>
-        <w:jc w:val="left"/>
-        <w:rPr>
-          <w:rFonts w:ascii="Arial Narrow" w:hAnsi="Arial Narrow"/>
-        </w:rPr>
-      </w:pPr>
-    </w:p>
-    <w:p>
-      <w:pPr>
-        <w:ind w:firstLine="0"/>
-        <w:jc w:val="left"/>
-        <w:rPr>
-          <w:rFonts w:ascii="Arial Narrow" w:hAnsi="Arial Narrow"/>
-        </w:rPr>
-      </w:pPr>
-    </w:p>
-    <w:p>
-      <w:pPr>
-        <w:ind w:firstLine="0"/>
-        <w:jc w:val="left"/>
-        <w:rPr>
-          <w:rFonts w:ascii="Arial Narrow" w:hAnsi="Arial Narrow"/>
-        </w:rPr>
-      </w:pPr>
-    </w:p>
-    <w:p>
-      <w:pPr>
-        <w:ind w:firstLine="0"/>
-        <w:jc w:val="left"/>
-        <w:rPr>
-          <w:rFonts w:ascii="Arial Narrow" w:hAnsi="Arial Narrow"/>
-        </w:rPr>
-      </w:pPr>
-    </w:p>
-    <w:p>
-      <w:pPr>
-        <w:ind w:firstLine="0"/>
-        <w:jc w:val="left"/>
-        <w:rPr>
-          <w:rFonts w:ascii="Arial Narrow" w:hAnsi="Arial Narrow"/>
-        </w:rPr>
-      </w:pPr>
-    </w:p>
-    <w:p>
-      <w:pPr>
-        <w:ind w:firstLine="0"/>
-        <w:jc w:val="left"/>
-        <w:rPr>
-          <w:rFonts w:ascii="Arial Narrow" w:hAnsi="Arial Narrow"/>
-        </w:rPr>
-      </w:pPr>
-    </w:p>
-    <w:p>
-      <w:pPr>
-        <w:ind w:firstLine="0"/>
-        <w:jc w:val="left"/>
-        <w:rPr>
-          <w:rFonts w:ascii="Arial Narrow" w:hAnsi="Arial Narrow"/>
-        </w:rPr>
-      </w:pPr>
-    </w:p>
-    <w:p>
-      <w:pPr>
-        <w:ind w:firstLine="0"/>
-        <w:jc w:val="left"/>
-        <w:rPr>
-          <w:rFonts w:ascii="Arial Narrow" w:hAnsi="Arial Narrow"/>
-        </w:rPr>
-      </w:pPr>
-    </w:p>
-    <w:p>
-      <w:pPr>
-        <w:ind w:firstLine="0"/>
-        <w:jc w:val="left"/>
-        <w:rPr>
-          <w:rFonts w:ascii="Arial Narrow" w:hAnsi="Arial Narrow"/>
-        </w:rPr>
-      </w:pPr>
-    </w:p>
-    <w:p>
-      <w:pPr>
-        <w:ind w:firstLine="0"/>
-        <w:jc w:val="left"/>
-        <w:rPr>
-          <w:rFonts w:ascii="Arial Narrow" w:hAnsi="Arial Narrow"/>
-        </w:rPr>
-      </w:pPr>
-    </w:p>
-    <w:p>
-      <w:pPr>
-        <w:ind w:firstLine="0"/>
-        <w:jc w:val="left"/>
-        <w:rPr>
-          <w:rFonts w:ascii="Arial Narrow" w:hAnsi="Arial Narrow"/>
-        </w:rPr>
-      </w:pPr>
-    </w:p>
-    <w:p>
-      <w:pPr>
-        <w:ind w:firstLine="0"/>
-        <w:jc w:val="left"/>
-        <w:rPr>
-          <w:rFonts w:ascii="Arial Narrow" w:hAnsi="Arial Narrow"/>
-        </w:rPr>
-      </w:pPr>
-    </w:p>
-    <w:p>
-      <w:pPr>
-        <w:ind w:firstLine="0"/>
-        <w:jc w:val="left"/>
-        <w:rPr>
-          <w:rFonts w:ascii="Arial Narrow" w:hAnsi="Arial Narrow"/>
-        </w:rPr>
-      </w:pPr>
-    </w:p>
-    <w:p>
-      <w:pPr>
-        <w:ind w:firstLine="0"/>
-        <w:jc w:val="left"/>
-        <w:rPr>
-          <w:rFonts w:ascii="Arial Narrow" w:hAnsi="Arial Narrow"/>
-        </w:rPr>
-      </w:pPr>
-    </w:p>
-    <w:p>
-      <w:pPr>
-        <w:ind w:firstLine="0"/>
-        <w:jc w:val="left"/>
-        <w:rPr>
-          <w:rFonts w:ascii="Arial Narrow" w:hAnsi="Arial Narrow"/>
-        </w:rPr>
-      </w:pPr>
-    </w:p>
-    <w:p>
-      <w:pPr>
-        <w:ind w:firstLine="0"/>
-        <w:jc w:val="left"/>
-        <w:rPr>
-          <w:rFonts w:ascii="Arial Narrow" w:hAnsi="Arial Narrow"/>
-        </w:rPr>
-      </w:pPr>
-    </w:p>
-    <w:p>
-      <w:pPr>
-        <w:ind w:firstLine="0"/>
-        <w:jc w:val="left"/>
-        <w:rPr>
-          <w:rFonts w:ascii="Arial Narrow" w:hAnsi="Arial Narrow"/>
         </w:rPr>
       </w:pPr>
     </w:p>
@@ -1884,7 +1413,8 @@
               <w:rFonts w:asciiTheme="minorHAnsi" w:hAnsiTheme="minorHAnsi"/>
               <w:noProof/>
               <w:kern w:val="2"/>
-              <w:sz w:val="22"/>
+              <w:sz w:val="24"/>
+              <w:szCs w:val="24"/>
               <w:lang w:eastAsia="es-ES"/>
               <w14:ligatures w14:val="standardContextual"/>
             </w:rPr>
@@ -1909,7 +1439,7 @@
             </w:rPr>
             <w:fldChar w:fldCharType="separate"/>
           </w:r>
-          <w:hyperlink w:anchor="_Toc158896085" w:history="1">
+          <w:hyperlink w:anchor="_Toc159519509" w:history="1">
             <w:r>
               <w:rPr>
                 <w:rStyle w:val="Hipervnculo"/>
@@ -1924,7 +1454,8 @@
                 <w:rFonts w:asciiTheme="minorHAnsi" w:hAnsiTheme="minorHAnsi"/>
                 <w:noProof/>
                 <w:kern w:val="2"/>
-                <w:sz w:val="22"/>
+                <w:sz w:val="24"/>
+                <w:szCs w:val="24"/>
                 <w:lang w:eastAsia="es-ES"/>
                 <w14:ligatures w14:val="standardContextual"/>
               </w:rPr>
@@ -1958,7 +1489,7 @@
                 <w:noProof/>
                 <w:webHidden/>
               </w:rPr>
-              <w:instrText xml:space="preserve"> PAGEREF _Toc158896085 \h </w:instrText>
+              <w:instrText xml:space="preserve"> PAGEREF _Toc159519509 \h </w:instrText>
             </w:r>
             <w:r>
               <w:rPr>
@@ -1996,12 +1527,13 @@
               <w:rFonts w:asciiTheme="minorHAnsi" w:hAnsiTheme="minorHAnsi"/>
               <w:noProof/>
               <w:kern w:val="2"/>
-              <w:sz w:val="22"/>
+              <w:sz w:val="24"/>
+              <w:szCs w:val="24"/>
               <w:lang w:eastAsia="es-ES"/>
               <w14:ligatures w14:val="standardContextual"/>
             </w:rPr>
           </w:pPr>
-          <w:hyperlink w:anchor="_Toc158896086" w:history="1">
+          <w:hyperlink w:anchor="_Toc159519510" w:history="1">
             <w:r>
               <w:rPr>
                 <w:rStyle w:val="Hipervnculo"/>
@@ -2017,7 +1549,8 @@
                 <w:rFonts w:asciiTheme="minorHAnsi" w:hAnsiTheme="minorHAnsi"/>
                 <w:noProof/>
                 <w:kern w:val="2"/>
-                <w:sz w:val="22"/>
+                <w:sz w:val="24"/>
+                <w:szCs w:val="24"/>
                 <w:lang w:eastAsia="es-ES"/>
                 <w14:ligatures w14:val="standardContextual"/>
               </w:rPr>
@@ -2052,7 +1585,7 @@
                 <w:noProof/>
                 <w:webHidden/>
               </w:rPr>
-              <w:instrText xml:space="preserve"> PAGEREF _Toc158896086 \h </w:instrText>
+              <w:instrText xml:space="preserve"> PAGEREF _Toc159519510 \h </w:instrText>
             </w:r>
             <w:r>
               <w:rPr>
@@ -2090,12 +1623,13 @@
               <w:rFonts w:asciiTheme="minorHAnsi" w:hAnsiTheme="minorHAnsi"/>
               <w:noProof/>
               <w:kern w:val="2"/>
-              <w:sz w:val="22"/>
+              <w:sz w:val="24"/>
+              <w:szCs w:val="24"/>
               <w:lang w:eastAsia="es-ES"/>
               <w14:ligatures w14:val="standardContextual"/>
             </w:rPr>
           </w:pPr>
-          <w:hyperlink w:anchor="_Toc158896087" w:history="1">
+          <w:hyperlink w:anchor="_Toc159519511" w:history="1">
             <w:r>
               <w:rPr>
                 <w:rStyle w:val="Hipervnculo"/>
@@ -2110,7 +1644,8 @@
                 <w:rFonts w:asciiTheme="minorHAnsi" w:hAnsiTheme="minorHAnsi"/>
                 <w:noProof/>
                 <w:kern w:val="2"/>
-                <w:sz w:val="22"/>
+                <w:sz w:val="24"/>
+                <w:szCs w:val="24"/>
                 <w:lang w:eastAsia="es-ES"/>
                 <w14:ligatures w14:val="standardContextual"/>
               </w:rPr>
@@ -2144,7 +1679,7 @@
                 <w:noProof/>
                 <w:webHidden/>
               </w:rPr>
-              <w:instrText xml:space="preserve"> PAGEREF _Toc158896087 \h </w:instrText>
+              <w:instrText xml:space="preserve"> PAGEREF _Toc159519511 \h </w:instrText>
             </w:r>
             <w:r>
               <w:rPr>
@@ -2182,12 +1717,13 @@
               <w:rFonts w:asciiTheme="minorHAnsi" w:hAnsiTheme="minorHAnsi"/>
               <w:noProof/>
               <w:kern w:val="2"/>
-              <w:sz w:val="22"/>
+              <w:sz w:val="24"/>
+              <w:szCs w:val="24"/>
               <w:lang w:eastAsia="es-ES"/>
               <w14:ligatures w14:val="standardContextual"/>
             </w:rPr>
           </w:pPr>
-          <w:hyperlink w:anchor="_Toc158896088" w:history="1">
+          <w:hyperlink w:anchor="_Toc159519512" w:history="1">
             <w:r>
               <w:rPr>
                 <w:rStyle w:val="Hipervnculo"/>
@@ -2202,7 +1738,8 @@
                 <w:rFonts w:asciiTheme="minorHAnsi" w:hAnsiTheme="minorHAnsi"/>
                 <w:noProof/>
                 <w:kern w:val="2"/>
-                <w:sz w:val="22"/>
+                <w:sz w:val="24"/>
+                <w:szCs w:val="24"/>
                 <w:lang w:eastAsia="es-ES"/>
                 <w14:ligatures w14:val="standardContextual"/>
               </w:rPr>
@@ -2236,7 +1773,7 @@
                 <w:noProof/>
                 <w:webHidden/>
               </w:rPr>
-              <w:instrText xml:space="preserve"> PAGEREF _Toc158896088 \h </w:instrText>
+              <w:instrText xml:space="preserve"> PAGEREF _Toc159519512 \h </w:instrText>
             </w:r>
             <w:r>
               <w:rPr>
@@ -2274,12 +1811,13 @@
               <w:rFonts w:asciiTheme="minorHAnsi" w:hAnsiTheme="minorHAnsi"/>
               <w:noProof/>
               <w:kern w:val="2"/>
-              <w:sz w:val="22"/>
+              <w:sz w:val="24"/>
+              <w:szCs w:val="24"/>
               <w:lang w:eastAsia="es-ES"/>
               <w14:ligatures w14:val="standardContextual"/>
             </w:rPr>
           </w:pPr>
-          <w:hyperlink w:anchor="_Toc158896089" w:history="1">
+          <w:hyperlink w:anchor="_Toc159519513" w:history="1">
             <w:r>
               <w:rPr>
                 <w:rStyle w:val="Hipervnculo"/>
@@ -2295,7 +1833,8 @@
                 <w:rFonts w:asciiTheme="minorHAnsi" w:hAnsiTheme="minorHAnsi"/>
                 <w:noProof/>
                 <w:kern w:val="2"/>
-                <w:sz w:val="22"/>
+                <w:sz w:val="24"/>
+                <w:szCs w:val="24"/>
                 <w:lang w:eastAsia="es-ES"/>
                 <w14:ligatures w14:val="standardContextual"/>
               </w:rPr>
@@ -2330,7 +1869,7 @@
                 <w:noProof/>
                 <w:webHidden/>
               </w:rPr>
-              <w:instrText xml:space="preserve"> PAGEREF _Toc158896089 \h </w:instrText>
+              <w:instrText xml:space="preserve"> PAGEREF _Toc159519513 \h </w:instrText>
             </w:r>
             <w:r>
               <w:rPr>
@@ -2368,12 +1907,13 @@
               <w:rFonts w:asciiTheme="minorHAnsi" w:hAnsiTheme="minorHAnsi"/>
               <w:noProof/>
               <w:kern w:val="2"/>
-              <w:sz w:val="22"/>
+              <w:sz w:val="24"/>
+              <w:szCs w:val="24"/>
               <w:lang w:eastAsia="es-ES"/>
               <w14:ligatures w14:val="standardContextual"/>
             </w:rPr>
           </w:pPr>
-          <w:hyperlink w:anchor="_Toc158896090" w:history="1">
+          <w:hyperlink w:anchor="_Toc159519514" w:history="1">
             <w:r>
               <w:rPr>
                 <w:rStyle w:val="Hipervnculo"/>
@@ -2389,7 +1929,8 @@
                 <w:rFonts w:asciiTheme="minorHAnsi" w:hAnsiTheme="minorHAnsi"/>
                 <w:noProof/>
                 <w:kern w:val="2"/>
-                <w:sz w:val="22"/>
+                <w:sz w:val="24"/>
+                <w:szCs w:val="24"/>
                 <w:lang w:eastAsia="es-ES"/>
                 <w14:ligatures w14:val="standardContextual"/>
               </w:rPr>
@@ -2424,7 +1965,7 @@
                 <w:noProof/>
                 <w:webHidden/>
               </w:rPr>
-              <w:instrText xml:space="preserve"> PAGEREF _Toc158896090 \h </w:instrText>
+              <w:instrText xml:space="preserve"> PAGEREF _Toc159519514 \h </w:instrText>
             </w:r>
             <w:r>
               <w:rPr>
@@ -2462,12 +2003,13 @@
               <w:rFonts w:asciiTheme="minorHAnsi" w:hAnsiTheme="minorHAnsi"/>
               <w:noProof/>
               <w:kern w:val="2"/>
-              <w:sz w:val="22"/>
+              <w:sz w:val="24"/>
+              <w:szCs w:val="24"/>
               <w:lang w:eastAsia="es-ES"/>
               <w14:ligatures w14:val="standardContextual"/>
             </w:rPr>
           </w:pPr>
-          <w:hyperlink w:anchor="_Toc158896091" w:history="1">
+          <w:hyperlink w:anchor="_Toc159519515" w:history="1">
             <w:r>
               <w:rPr>
                 <w:rStyle w:val="Hipervnculo"/>
@@ -2483,7 +2025,8 @@
                 <w:rFonts w:asciiTheme="minorHAnsi" w:hAnsiTheme="minorHAnsi"/>
                 <w:noProof/>
                 <w:kern w:val="2"/>
-                <w:sz w:val="22"/>
+                <w:sz w:val="24"/>
+                <w:szCs w:val="24"/>
                 <w:lang w:eastAsia="es-ES"/>
                 <w14:ligatures w14:val="standardContextual"/>
               </w:rPr>
@@ -2518,7 +2061,7 @@
                 <w:noProof/>
                 <w:webHidden/>
               </w:rPr>
-              <w:instrText xml:space="preserve"> PAGEREF _Toc158896091 \h </w:instrText>
+              <w:instrText xml:space="preserve"> PAGEREF _Toc159519515 \h </w:instrText>
             </w:r>
             <w:r>
               <w:rPr>
@@ -2556,12 +2099,13 @@
               <w:rFonts w:asciiTheme="minorHAnsi" w:hAnsiTheme="minorHAnsi"/>
               <w:noProof/>
               <w:kern w:val="2"/>
-              <w:sz w:val="22"/>
+              <w:sz w:val="24"/>
+              <w:szCs w:val="24"/>
               <w:lang w:eastAsia="es-ES"/>
               <w14:ligatures w14:val="standardContextual"/>
             </w:rPr>
           </w:pPr>
-          <w:hyperlink w:anchor="_Toc158896092" w:history="1">
+          <w:hyperlink w:anchor="_Toc159519516" w:history="1">
             <w:r>
               <w:rPr>
                 <w:rStyle w:val="Hipervnculo"/>
@@ -2577,7 +2121,8 @@
                 <w:rFonts w:asciiTheme="minorHAnsi" w:hAnsiTheme="minorHAnsi"/>
                 <w:noProof/>
                 <w:kern w:val="2"/>
-                <w:sz w:val="22"/>
+                <w:sz w:val="24"/>
+                <w:szCs w:val="24"/>
                 <w:lang w:eastAsia="es-ES"/>
                 <w14:ligatures w14:val="standardContextual"/>
               </w:rPr>
@@ -2612,7 +2157,7 @@
                 <w:noProof/>
                 <w:webHidden/>
               </w:rPr>
-              <w:instrText xml:space="preserve"> PAGEREF _Toc158896092 \h </w:instrText>
+              <w:instrText xml:space="preserve"> PAGEREF _Toc159519516 \h </w:instrText>
             </w:r>
             <w:r>
               <w:rPr>
@@ -2650,12 +2195,13 @@
               <w:rFonts w:asciiTheme="minorHAnsi" w:hAnsiTheme="minorHAnsi"/>
               <w:noProof/>
               <w:kern w:val="2"/>
-              <w:sz w:val="22"/>
+              <w:sz w:val="24"/>
+              <w:szCs w:val="24"/>
               <w:lang w:eastAsia="es-ES"/>
               <w14:ligatures w14:val="standardContextual"/>
             </w:rPr>
           </w:pPr>
-          <w:hyperlink w:anchor="_Toc158896093" w:history="1">
+          <w:hyperlink w:anchor="_Toc159519517" w:history="1">
             <w:r>
               <w:rPr>
                 <w:rStyle w:val="Hipervnculo"/>
@@ -2671,7 +2217,8 @@
                 <w:rFonts w:asciiTheme="minorHAnsi" w:hAnsiTheme="minorHAnsi"/>
                 <w:noProof/>
                 <w:kern w:val="2"/>
-                <w:sz w:val="22"/>
+                <w:sz w:val="24"/>
+                <w:szCs w:val="24"/>
                 <w:lang w:eastAsia="es-ES"/>
                 <w14:ligatures w14:val="standardContextual"/>
               </w:rPr>
@@ -2706,7 +2253,7 @@
                 <w:noProof/>
                 <w:webHidden/>
               </w:rPr>
-              <w:instrText xml:space="preserve"> PAGEREF _Toc158896093 \h </w:instrText>
+              <w:instrText xml:space="preserve"> PAGEREF _Toc159519517 \h </w:instrText>
             </w:r>
             <w:r>
               <w:rPr>
@@ -2726,7 +2273,7 @@
                 <w:noProof/>
                 <w:webHidden/>
               </w:rPr>
-              <w:t>7</w:t>
+              <w:t>6</w:t>
             </w:r>
             <w:r>
               <w:rPr>
@@ -2744,12 +2291,13 @@
               <w:rFonts w:asciiTheme="minorHAnsi" w:hAnsiTheme="minorHAnsi"/>
               <w:noProof/>
               <w:kern w:val="2"/>
-              <w:sz w:val="22"/>
+              <w:sz w:val="24"/>
+              <w:szCs w:val="24"/>
               <w:lang w:eastAsia="es-ES"/>
               <w14:ligatures w14:val="standardContextual"/>
             </w:rPr>
           </w:pPr>
-          <w:hyperlink w:anchor="_Toc158896094" w:history="1">
+          <w:hyperlink w:anchor="_Toc159519518" w:history="1">
             <w:r>
               <w:rPr>
                 <w:rStyle w:val="Hipervnculo"/>
@@ -2765,7 +2313,8 @@
                 <w:rFonts w:asciiTheme="minorHAnsi" w:hAnsiTheme="minorHAnsi"/>
                 <w:noProof/>
                 <w:kern w:val="2"/>
-                <w:sz w:val="22"/>
+                <w:sz w:val="24"/>
+                <w:szCs w:val="24"/>
                 <w:lang w:eastAsia="es-ES"/>
                 <w14:ligatures w14:val="standardContextual"/>
               </w:rPr>
@@ -2800,7 +2349,7 @@
                 <w:noProof/>
                 <w:webHidden/>
               </w:rPr>
-              <w:instrText xml:space="preserve"> PAGEREF _Toc158896094 \h </w:instrText>
+              <w:instrText xml:space="preserve"> PAGEREF _Toc159519518 \h </w:instrText>
             </w:r>
             <w:r>
               <w:rPr>
@@ -2838,12 +2387,13 @@
               <w:rFonts w:asciiTheme="minorHAnsi" w:hAnsiTheme="minorHAnsi"/>
               <w:noProof/>
               <w:kern w:val="2"/>
-              <w:sz w:val="22"/>
+              <w:sz w:val="24"/>
+              <w:szCs w:val="24"/>
               <w:lang w:eastAsia="es-ES"/>
               <w14:ligatures w14:val="standardContextual"/>
             </w:rPr>
           </w:pPr>
-          <w:hyperlink w:anchor="_Toc158896095" w:history="1">
+          <w:hyperlink w:anchor="_Toc159519519" w:history="1">
             <w:r>
               <w:rPr>
                 <w:rStyle w:val="Hipervnculo"/>
@@ -2858,7 +2408,8 @@
                 <w:rFonts w:asciiTheme="minorHAnsi" w:hAnsiTheme="minorHAnsi"/>
                 <w:noProof/>
                 <w:kern w:val="2"/>
-                <w:sz w:val="22"/>
+                <w:sz w:val="24"/>
+                <w:szCs w:val="24"/>
                 <w:lang w:eastAsia="es-ES"/>
                 <w14:ligatures w14:val="standardContextual"/>
               </w:rPr>
@@ -2892,7 +2443,7 @@
                 <w:noProof/>
                 <w:webHidden/>
               </w:rPr>
-              <w:instrText xml:space="preserve"> PAGEREF _Toc158896095 \h </w:instrText>
+              <w:instrText xml:space="preserve"> PAGEREF _Toc159519519 \h </w:instrText>
             </w:r>
             <w:r>
               <w:rPr>
@@ -2912,7 +2463,7 @@
                 <w:noProof/>
                 <w:webHidden/>
               </w:rPr>
-              <w:t>8</w:t>
+              <w:t>7</w:t>
             </w:r>
             <w:r>
               <w:rPr>
@@ -2930,12 +2481,13 @@
               <w:rFonts w:asciiTheme="minorHAnsi" w:hAnsiTheme="minorHAnsi"/>
               <w:noProof/>
               <w:kern w:val="2"/>
-              <w:sz w:val="22"/>
+              <w:sz w:val="24"/>
+              <w:szCs w:val="24"/>
               <w:lang w:eastAsia="es-ES"/>
               <w14:ligatures w14:val="standardContextual"/>
             </w:rPr>
           </w:pPr>
-          <w:hyperlink w:anchor="_Toc158896096" w:history="1">
+          <w:hyperlink w:anchor="_Toc159519520" w:history="1">
             <w:r>
               <w:rPr>
                 <w:rStyle w:val="Hipervnculo"/>
@@ -2964,7 +2516,7 @@
                 <w:noProof/>
                 <w:webHidden/>
               </w:rPr>
-              <w:instrText xml:space="preserve"> PAGEREF _Toc158896096 \h </w:instrText>
+              <w:instrText xml:space="preserve"> PAGEREF _Toc159519520 \h </w:instrText>
             </w:r>
             <w:r>
               <w:rPr>
@@ -3137,7 +2689,7 @@
           <w:szCs w:val="24"/>
         </w:rPr>
       </w:pPr>
-      <w:bookmarkStart w:id="0" w:name="_Toc158896085"/>
+      <w:bookmarkStart w:id="0" w:name="_Toc159519509"/>
       <w:r>
         <w:rPr>
           <w:rFonts w:ascii="Arial Narrow" w:hAnsi="Arial Narrow"/>
@@ -3151,18 +2703,12 @@
     <w:p>
       <w:pPr>
         <w:spacing w:after="320"/>
-        <w:ind w:firstLine="0"/>
+        <w:ind w:firstLine="357"/>
         <w:rPr>
           <w:rFonts w:cs="Arial"/>
           <w:szCs w:val="20"/>
         </w:rPr>
       </w:pPr>
-      <w:r>
-        <w:rPr>
-          <w:szCs w:val="20"/>
-        </w:rPr>
-        <w:t xml:space="preserve"> </w:t>
-      </w:r>
       <w:r>
         <w:rPr>
           <w:rFonts w:cs="Arial"/>
@@ -3211,7 +2757,7 @@
           <w:bCs/>
         </w:rPr>
       </w:pPr>
-      <w:bookmarkStart w:id="1" w:name="_Toc158896086"/>
+      <w:bookmarkStart w:id="1" w:name="_Toc159519510"/>
       <w:r>
         <w:rPr>
           <w:rFonts w:ascii="Arial Narrow" w:hAnsi="Arial Narrow"/>
@@ -3224,7 +2770,7 @@
     </w:p>
     <w:p>
       <w:pPr>
-        <w:ind w:firstLine="0"/>
+        <w:ind w:firstLine="357"/>
         <w:rPr>
           <w:rFonts w:cs="Arial"/>
           <w:szCs w:val="20"/>
@@ -3240,7 +2786,7 @@
     </w:p>
     <w:p>
       <w:pPr>
-        <w:ind w:firstLine="0"/>
+        <w:ind w:firstLine="357"/>
         <w:rPr>
           <w:rFonts w:cs="Arial"/>
           <w:szCs w:val="20"/>
@@ -3256,7 +2802,7 @@
     </w:p>
     <w:p>
       <w:pPr>
-        <w:ind w:firstLine="0"/>
+        <w:ind w:firstLine="357"/>
         <w:rPr>
           <w:rFonts w:cs="Arial"/>
           <w:szCs w:val="20"/>
@@ -3272,7 +2818,7 @@
     </w:p>
     <w:p>
       <w:pPr>
-        <w:ind w:firstLine="0"/>
+        <w:ind w:firstLine="357"/>
         <w:rPr>
           <w:rFonts w:cs="Arial"/>
           <w:szCs w:val="20"/>
@@ -3316,7 +2862,7 @@
     </w:p>
     <w:p>
       <w:pPr>
-        <w:ind w:firstLine="0"/>
+        <w:ind w:firstLine="357"/>
         <w:rPr>
           <w:rFonts w:cs="Arial"/>
           <w:szCs w:val="20"/>
@@ -3370,7 +2916,7 @@
           <w:szCs w:val="24"/>
         </w:rPr>
       </w:pPr>
-      <w:bookmarkStart w:id="2" w:name="_Toc158896087"/>
+      <w:bookmarkStart w:id="2" w:name="_Toc159519511"/>
       <w:r>
         <w:rPr>
           <w:rFonts w:ascii="Arial Narrow" w:hAnsi="Arial Narrow"/>
@@ -3396,7 +2942,7 @@
           <w:szCs w:val="24"/>
         </w:rPr>
       </w:pPr>
-      <w:bookmarkStart w:id="3" w:name="_Toc158896088"/>
+      <w:bookmarkStart w:id="3" w:name="_Toc159519512"/>
       <w:r>
         <w:rPr>
           <w:rFonts w:ascii="Arial Narrow" w:hAnsi="Arial Narrow"/>
@@ -3409,7 +2955,7 @@
     </w:p>
     <w:p>
       <w:pPr>
-        <w:ind w:firstLine="0"/>
+        <w:ind w:firstLine="357"/>
         <w:rPr>
           <w:szCs w:val="20"/>
         </w:rPr>
@@ -3418,12 +2964,26 @@
         <w:rPr>
           <w:szCs w:val="20"/>
         </w:rPr>
-        <w:t>La persona que ocupará el rol de manager en este proyecto será Álvaro Chico Castellano</w:t>
-      </w:r>
+        <w:t xml:space="preserve">La persona que ocupará el rol de </w:t>
+      </w:r>
+      <w:proofErr w:type="gramStart"/>
       <w:r>
         <w:rPr>
           <w:szCs w:val="20"/>
         </w:rPr>
+        <w:t>manager</w:t>
+      </w:r>
+      <w:proofErr w:type="gramEnd"/>
+      <w:r>
+        <w:rPr>
+          <w:szCs w:val="20"/>
+        </w:rPr>
+        <w:t xml:space="preserve"> en este proyecto será Álvaro Chico Castellano</w:t>
+      </w:r>
+      <w:r>
+        <w:rPr>
+          <w:szCs w:val="20"/>
+        </w:rPr>
         <w:t xml:space="preserve">, </w:t>
       </w:r>
       <w:r>
@@ -3435,7 +2995,7 @@
     </w:p>
     <w:p>
       <w:pPr>
-        <w:ind w:firstLine="0"/>
+        <w:ind w:firstLine="357"/>
         <w:rPr>
           <w:szCs w:val="20"/>
         </w:rPr>
@@ -3485,7 +3045,7 @@
     </w:p>
     <w:p>
       <w:pPr>
-        <w:ind w:firstLine="0"/>
+        <w:ind w:firstLine="357"/>
         <w:rPr>
           <w:szCs w:val="20"/>
         </w:rPr>
@@ -3499,7 +3059,7 @@
     </w:p>
     <w:p>
       <w:pPr>
-        <w:ind w:firstLine="0"/>
+        <w:ind w:firstLine="357"/>
         <w:rPr>
           <w:szCs w:val="20"/>
         </w:rPr>
@@ -3508,12 +3068,26 @@
         <w:rPr>
           <w:szCs w:val="20"/>
         </w:rPr>
-        <w:t xml:space="preserve">Con respecto al quinto integrante del grupo, Ibai Pérez, ha trabajado previamente con el ya mencionado Jaime, quien me ha proporcionado un feedback muy positivo sobre él. </w:t>
-      </w:r>
-    </w:p>
-    <w:p>
-      <w:pPr>
-        <w:ind w:firstLine="0"/>
+        <w:t xml:space="preserve">Con respecto al quinto integrante del grupo, Ibai Pérez, ha trabajado previamente con el ya mencionado Jaime, quien me ha proporcionado un </w:t>
+      </w:r>
+      <w:proofErr w:type="spellStart"/>
+      <w:r>
+        <w:rPr>
+          <w:szCs w:val="20"/>
+        </w:rPr>
+        <w:t>feedback</w:t>
+      </w:r>
+      <w:proofErr w:type="spellEnd"/>
+      <w:r>
+        <w:rPr>
+          <w:szCs w:val="20"/>
+        </w:rPr>
+        <w:t xml:space="preserve"> muy positivo sobre él. </w:t>
+      </w:r>
+    </w:p>
+    <w:p>
+      <w:pPr>
+        <w:ind w:firstLine="357"/>
         <w:rPr>
           <w:szCs w:val="20"/>
         </w:rPr>
@@ -3699,7 +3273,7 @@
           <w:bCs/>
         </w:rPr>
       </w:pPr>
-      <w:bookmarkStart w:id="4" w:name="_Toc158896089"/>
+      <w:bookmarkStart w:id="4" w:name="_Toc159519513"/>
       <w:r>
         <w:rPr>
           <w:rFonts w:ascii="Arial Narrow" w:hAnsi="Arial Narrow"/>
@@ -4147,7 +3721,7 @@
           <w:bCs/>
         </w:rPr>
       </w:pPr>
-      <w:bookmarkStart w:id="5" w:name="_Toc158896090"/>
+      <w:bookmarkStart w:id="5" w:name="_Toc159519514"/>
       <w:r>
         <w:rPr>
           <w:rFonts w:ascii="Arial Narrow" w:hAnsi="Arial Narrow"/>
@@ -4224,7 +3798,7 @@
     </w:p>
     <w:p>
       <w:pPr>
-        <w:ind w:firstLine="0"/>
+        <w:ind w:firstLine="357"/>
       </w:pPr>
       <w:r>
         <w:t xml:space="preserve">Nosotros, </w:t>
@@ -4250,7 +3824,7 @@
     </w:p>
     <w:p>
       <w:pPr>
-        <w:ind w:firstLine="0"/>
+        <w:ind w:firstLine="357"/>
       </w:pPr>
       <w:r>
         <w:t>Además,</w:t>
@@ -4279,16 +3853,21 @@
     </w:p>
     <w:p>
       <w:pPr>
-        <w:ind w:firstLine="0"/>
-      </w:pPr>
-      <w:r>
-        <w:t>Teniendo en cuenta lo anteriormente expuesto, nuestro objetivo es completar el proyecto de la asignatura con una calificación mínima de 7</w:t>
-      </w:r>
-      <w:r>
-        <w:t xml:space="preserve"> en cada entregable</w:t>
-      </w:r>
-      <w:r>
-        <w:t>, con la expectativa de alcanzar una calificación de 9 o 10.</w:t>
+        <w:ind w:firstLine="357"/>
+      </w:pPr>
+      <w:r>
+        <w:t xml:space="preserve">Teniendo en cuenta lo anteriormente expuesto, nuestro objetivo </w:t>
+      </w:r>
+      <w:r>
+        <w:t>como grupo consistirá en se capaces de realizar todos los requisitos obligatorios con éxito, en los plazos establecidos y conseguir la calificación de 5 puntos como mínimo, a partir de esto, cada uno de los componentes del grupo tendrá total libertad para proponerse metas adicionales, sin que estas comprometan a ningún otto componente del grupo.</w:t>
+      </w:r>
+    </w:p>
+    <w:p>
+      <w:pPr>
+        <w:ind w:firstLine="357"/>
+      </w:pPr>
+      <w:r>
+        <w:t>Una vez cumplido el objetivo principal del grupo, hemos acordado intentar llegar a obtener una calificación de 7 puntos realizando tareas adicionales.</w:t>
       </w:r>
     </w:p>
     <w:p>
@@ -4315,7 +3894,7 @@
           <w:bCs/>
         </w:rPr>
       </w:pPr>
-      <w:bookmarkStart w:id="6" w:name="_Toc158896091"/>
+      <w:bookmarkStart w:id="6" w:name="_Toc159519515"/>
       <w:r>
         <w:rPr>
           <w:rFonts w:ascii="Arial Narrow" w:hAnsi="Arial Narrow"/>
@@ -4376,64 +3955,22 @@
     </w:p>
     <w:p>
       <w:pPr>
-        <w:ind w:firstLine="0"/>
-      </w:pPr>
-      <w:r>
-        <w:t xml:space="preserve">Los indicadores de rendimiento para evaluar el trabajo realizado por los miembros del grupo se basarán en </w:t>
-      </w:r>
-      <w:r>
-        <w:t>cuatro</w:t>
-      </w:r>
-      <w:r>
-        <w:t xml:space="preserve"> parámetros clave: asistencia a clase, asistencia a las reuniones de grupo, completitud de tareas asignadas y apoyo a otros componentes del grupo.</w:t>
-      </w:r>
-    </w:p>
-    <w:p>
-      <w:pPr>
-        <w:pStyle w:val="Prrafodelista"/>
-        <w:numPr>
-          <w:ilvl w:val="0"/>
-          <w:numId w:val="44"/>
-        </w:numPr>
-      </w:pPr>
-      <w:r>
-        <w:t>Asistencia a clase:</w:t>
-      </w:r>
-    </w:p>
-    <w:p>
-      <w:pPr>
-        <w:pStyle w:val="Prrafodelista"/>
-        <w:numPr>
-          <w:ilvl w:val="0"/>
-          <w:numId w:val="45"/>
-        </w:numPr>
-      </w:pPr>
-      <w:r>
-        <w:t xml:space="preserve">Rendimiento satisfactorio: Asistir a un mínimo del </w:t>
-      </w:r>
-      <w:r>
-        <w:t>75</w:t>
-      </w:r>
-      <w:r>
-        <w:t>% de las clases.</w:t>
-      </w:r>
-    </w:p>
-    <w:p>
-      <w:pPr>
-        <w:pStyle w:val="Prrafodelista"/>
-        <w:numPr>
-          <w:ilvl w:val="0"/>
-          <w:numId w:val="45"/>
-        </w:numPr>
-      </w:pPr>
-      <w:r>
-        <w:t xml:space="preserve">Rendimiento deficiente: Asistir a menos del </w:t>
-      </w:r>
-      <w:r>
-        <w:t>75</w:t>
-      </w:r>
-      <w:r>
-        <w:t>% de las clases.</w:t>
+        <w:ind w:firstLine="357"/>
+      </w:pPr>
+      <w:r>
+        <w:t>El único indicador que hemos considerado como valido y principal para evaluar el rendimiento del grupo y sus integrantes es la</w:t>
+      </w:r>
+      <w:r>
+        <w:t xml:space="preserve"> </w:t>
+      </w:r>
+      <w:r>
+        <w:t>c</w:t>
+      </w:r>
+      <w:r>
+        <w:t>ompletitud de requisitos obligatorios satisfactoriamente</w:t>
+      </w:r>
+      <w:r>
+        <w:t>.</w:t>
       </w:r>
     </w:p>
     <w:p>
@@ -4459,7 +3996,13 @@
         </w:numPr>
       </w:pPr>
       <w:r>
-        <w:t>Asistencia a las reuniones de grupo:</w:t>
+        <w:t xml:space="preserve">Completitud de </w:t>
+      </w:r>
+      <w:r>
+        <w:t>requisitos obligatorios satisfactoriamente</w:t>
+      </w:r>
+      <w:r>
+        <w:t>:</w:t>
       </w:r>
     </w:p>
     <w:p>
@@ -4471,7 +4014,10 @@
         </w:numPr>
       </w:pPr>
       <w:r>
-        <w:t>Rendimiento satisfactorio: Asistir a todas las reuniones de grupo programadas, salvo en casos excepcionales debidamente justificados.</w:t>
+        <w:t xml:space="preserve">Rendimiento satisfactorio: </w:t>
+      </w:r>
+      <w:r>
+        <w:t>cumplir con los requisitos obligatorios.</w:t>
       </w:r>
     </w:p>
     <w:p>
@@ -4483,153 +4029,19 @@
         </w:numPr>
       </w:pPr>
       <w:r>
-        <w:t>Rendimiento deficiente: Ausentarse sin justificación a más de dos reuniones de grupo programadas.</w:t>
-      </w:r>
-    </w:p>
-    <w:p/>
-    <w:p/>
-    <w:p/>
-    <w:p>
-      <w:pPr>
-        <w:pStyle w:val="Prrafodelista"/>
-        <w:numPr>
-          <w:ilvl w:val="0"/>
-          <w:numId w:val="0"/>
-        </w:numPr>
-        <w:ind w:left="1080"/>
-        <w:rPr>
-          <w:sz w:val="6"/>
-          <w:szCs w:val="6"/>
-        </w:rPr>
-      </w:pPr>
-    </w:p>
-    <w:p>
-      <w:pPr>
-        <w:pStyle w:val="Prrafodelista"/>
-        <w:numPr>
-          <w:ilvl w:val="0"/>
-          <w:numId w:val="44"/>
-        </w:numPr>
-      </w:pPr>
-      <w:r>
-        <w:t>Completitud de tareas asignadas:</w:t>
-      </w:r>
-    </w:p>
-    <w:p>
-      <w:pPr>
-        <w:pStyle w:val="Prrafodelista"/>
-        <w:numPr>
-          <w:ilvl w:val="0"/>
-          <w:numId w:val="45"/>
-        </w:numPr>
-      </w:pPr>
-      <w:r>
-        <w:t>Rendimiento satisfactorio: Completar todas las tareas asignadas dentro de los plazos establecidos y cumplir con los estándares de calidad requeridos.</w:t>
-      </w:r>
-    </w:p>
-    <w:p>
-      <w:pPr>
-        <w:pStyle w:val="Prrafodelista"/>
-        <w:numPr>
-          <w:ilvl w:val="0"/>
-          <w:numId w:val="45"/>
-        </w:numPr>
-      </w:pPr>
-      <w:r>
-        <w:t>Rendimiento deficiente: No completar todas las tareas asignadas dentro de los plazos establecidos o no cumplir con los estándares de calidad requeridos en al menos una tarea asignada.</w:t>
-      </w:r>
-    </w:p>
-    <w:p>
-      <w:pPr>
-        <w:pStyle w:val="Prrafodelista"/>
-        <w:numPr>
-          <w:ilvl w:val="0"/>
-          <w:numId w:val="0"/>
-        </w:numPr>
-        <w:ind w:left="1080"/>
-        <w:rPr>
-          <w:sz w:val="6"/>
-          <w:szCs w:val="6"/>
-        </w:rPr>
-      </w:pPr>
-    </w:p>
-    <w:p>
-      <w:pPr>
-        <w:pStyle w:val="Prrafodelista"/>
-        <w:numPr>
-          <w:ilvl w:val="0"/>
-          <w:numId w:val="44"/>
-        </w:numPr>
-      </w:pPr>
-      <w:r>
-        <w:t>Ayuda a otros componentes del grupo:</w:t>
-      </w:r>
-    </w:p>
-    <w:p>
-      <w:pPr>
-        <w:pStyle w:val="Prrafodelista"/>
-        <w:numPr>
-          <w:ilvl w:val="0"/>
-          <w:numId w:val="45"/>
-        </w:numPr>
-      </w:pPr>
-      <w:r>
-        <w:t>Rendimiento satisfactorio: Proporcionar ayuda y apoyo activo a otros miembros del grupo cuando sea necesario, contribuyendo al éxito general del equipo.</w:t>
-      </w:r>
-    </w:p>
-    <w:p>
-      <w:pPr>
-        <w:pStyle w:val="Prrafodelista"/>
-        <w:numPr>
-          <w:ilvl w:val="0"/>
-          <w:numId w:val="45"/>
-        </w:numPr>
-      </w:pPr>
-      <w:r>
-        <w:t>Rendimiento deficiente: No proporcionar ayuda o apoyo a otros miembros del grupo cuando sea necesario, o no colaborar de manera constructiva en el trabajo en equipo.</w:t>
-      </w:r>
-    </w:p>
-    <w:p>
-      <w:pPr>
-        <w:ind w:firstLine="0"/>
-      </w:pPr>
-      <w:r>
-        <w:t>Consideramos</w:t>
-      </w:r>
-      <w:r>
-        <w:t xml:space="preserve"> que un miembro del grupo está desempeñándose bien si cumple con los criterios de rendimiento satisfactorio en al menos tres de los cuatro parámetros mencionados anteriormente</w:t>
-      </w:r>
-      <w:r>
-        <w:t xml:space="preserve">. </w:t>
-      </w:r>
-    </w:p>
-    <w:p>
-      <w:pPr>
-        <w:ind w:firstLine="0"/>
-      </w:pPr>
-      <w:r>
-        <w:t>Diremos que es un rendimiento sobresaliente si cumple los criterios de rendimiento satisfactorio de los cuatro parámetros</w:t>
-      </w:r>
-      <w:r>
-        <w:t xml:space="preserve">. </w:t>
-      </w:r>
-    </w:p>
-    <w:p>
-      <w:pPr>
-        <w:ind w:firstLine="0"/>
-      </w:pPr>
-      <w:r>
-        <w:t>Por el contrario, se considerará que un miembro del grupo está desempeñándose mal si no cumple con los criterios de rendimiento satisfactorio en al menos tres de los cuatro parámetros mencionados anteriormente.</w:t>
-      </w:r>
-    </w:p>
-    <w:p>
-      <w:pPr>
-        <w:ind w:firstLine="0"/>
-        <w:rPr>
-          <w:sz w:val="6"/>
-          <w:szCs w:val="6"/>
-        </w:rPr>
-      </w:pPr>
+        <w:t xml:space="preserve">Rendimiento deficiente: </w:t>
+      </w:r>
+      <w:r>
+        <w:t>no cumplir con los requisitos obligatorios.</w:t>
+      </w:r>
+    </w:p>
+    <w:p>
+      <w:pPr>
+        <w:jc w:val="left"/>
+      </w:pPr>
+      <w:r>
+        <w:t>Consideramos que el rendimiento general de un integrante en el grupo esta directamente ligado a su capacidad de realizar los requisitos.</w:t>
+      </w:r>
     </w:p>
     <w:p>
       <w:pPr>
@@ -4646,7 +4058,7 @@
           <w:bCs/>
         </w:rPr>
       </w:pPr>
-      <w:bookmarkStart w:id="7" w:name="_Toc158896092"/>
+      <w:bookmarkStart w:id="7" w:name="_Toc159519516"/>
       <w:r>
         <w:rPr>
           <w:rFonts w:ascii="Arial Narrow" w:hAnsi="Arial Narrow"/>
@@ -4659,7 +4071,7 @@
     </w:p>
     <w:p>
       <w:pPr>
-        <w:ind w:firstLine="0"/>
+        <w:ind w:firstLine="357"/>
       </w:pPr>
       <w:r>
         <w:t>Los</w:t>
@@ -4670,7 +4082,7 @@
     </w:p>
     <w:p>
       <w:pPr>
-        <w:ind w:firstLine="0"/>
+        <w:ind w:firstLine="357"/>
       </w:pPr>
       <w:r>
         <w:t xml:space="preserve">En primer lugar, se les asignará una carga de trabajo más equitativa en proyectos futuros, garantizando una menor carga adicional. </w:t>
@@ -4678,7 +4090,7 @@
     </w:p>
     <w:p>
       <w:pPr>
-        <w:ind w:firstLine="0"/>
+        <w:ind w:firstLine="357"/>
       </w:pPr>
       <w:r>
         <w:t xml:space="preserve">Además, durante las presentaciones ante el cliente y otras reuniones importantes, se destacará su trabajo y contribuciones, dándoles la oportunidad de liderar aspectos clave del proyecto y recibir un mayor reconocimiento. </w:t>
@@ -4686,7 +4098,7 @@
     </w:p>
     <w:p>
       <w:pPr>
-        <w:ind w:firstLine="0"/>
+        <w:ind w:firstLine="357"/>
       </w:pPr>
       <w:r>
         <w:t>Estas recompensas están diseñadas para fomentar un ambiente de colaboración, reconocimiento y motivación entre los miembros del grupo, al tiempo que promueven su desarrollo académico.</w:t>
@@ -4716,7 +4128,7 @@
           <w:bCs/>
         </w:rPr>
       </w:pPr>
-      <w:bookmarkStart w:id="8" w:name="_Toc158896093"/>
+      <w:bookmarkStart w:id="8" w:name="_Toc159519517"/>
       <w:r>
         <w:rPr>
           <w:rFonts w:ascii="Arial Narrow" w:hAnsi="Arial Narrow"/>
@@ -4729,46 +4141,117 @@
     </w:p>
     <w:p>
       <w:pPr>
+        <w:ind w:firstLine="357"/>
+      </w:pPr>
+      <w:r>
+        <w:t xml:space="preserve">Para evaluar si un integrante está teniendo un rendimiento deficiente, utilizaremos la siguiente regla: se dividirán los requisitos hasta el momento por este integrante entre los requisitos que se deberían de tener realizados. </w:t>
+      </w:r>
+    </w:p>
+    <w:p>
+      <w:pPr>
+        <w:ind w:firstLine="357"/>
+      </w:pPr>
+      <w:r>
+        <w:t xml:space="preserve">Esta operación nos dará como resultado un numero entre 0 y 1, evaluando como rendimiento aceptable un valor de 0.8 en la mayor parte de </w:t>
+      </w:r>
+      <w:proofErr w:type="spellStart"/>
+      <w:r>
+        <w:t>Sprints</w:t>
+      </w:r>
+      <w:proofErr w:type="spellEnd"/>
+      <w:r>
+        <w:t xml:space="preserve"> exceptuando el ultimo, en el que todos los integrantes deberán tener un índice de 1.</w:t>
+      </w:r>
+    </w:p>
+    <w:p>
+      <w:pPr>
+        <w:ind w:firstLine="357"/>
+      </w:pPr>
+      <w:r>
+        <w:t xml:space="preserve">Los miembros del grupo que </w:t>
+      </w:r>
+      <w:r>
+        <w:t xml:space="preserve">estén por debajo de este umbral </w:t>
+      </w:r>
+      <w:r>
+        <w:t>recibirá</w:t>
+      </w:r>
+      <w:r>
+        <w:t>n</w:t>
+      </w:r>
+      <w:r>
+        <w:t xml:space="preserve"> las siguientes medidas disciplinarias</w:t>
+      </w:r>
+      <w:r>
+        <w:t xml:space="preserve">. </w:t>
+      </w:r>
+    </w:p>
+    <w:p>
+      <w:pPr>
+        <w:ind w:firstLine="357"/>
+      </w:pPr>
+      <w:r>
+        <w:t>En primer lugar, se les brindará un aviso formal y se les ofrecerá orientación para mejorar.</w:t>
+      </w:r>
+    </w:p>
+    <w:p>
+      <w:pPr>
+        <w:ind w:firstLine="357"/>
+      </w:pPr>
+      <w:r>
+        <w:t xml:space="preserve">Si, a pesar de esta medida correctiva, el miembro del grupo continúa sin cumplir con los estándares de rendimiento después </w:t>
+      </w:r>
+      <w:r>
+        <w:t>3 semanas</w:t>
+      </w:r>
+      <w:r>
+        <w:t xml:space="preserve">, se le </w:t>
+      </w:r>
+      <w:r>
+        <w:t>despedi</w:t>
+      </w:r>
+      <w:r>
+        <w:t>rá</w:t>
+      </w:r>
+      <w:r>
+        <w:t xml:space="preserve"> del grupo</w:t>
+      </w:r>
+      <w:r>
+        <w:t>.</w:t>
+      </w:r>
+      <w:r>
+        <w:t xml:space="preserve"> </w:t>
+      </w:r>
+    </w:p>
+    <w:p>
+      <w:pPr>
+        <w:ind w:firstLine="357"/>
+      </w:pPr>
+      <w:r>
+        <w:t xml:space="preserve">Estas medidas de </w:t>
+      </w:r>
+      <w:r>
+        <w:t>advertencia</w:t>
+      </w:r>
+      <w:r>
+        <w:t xml:space="preserve"> y despido se aplicarán de manera justa y transparente, con el objetivo de mantener la integridad y el rendimiento del grupo en general.</w:t>
+      </w:r>
+    </w:p>
+    <w:p>
+      <w:pPr>
         <w:ind w:firstLine="0"/>
-      </w:pPr>
-      <w:r>
-        <w:t xml:space="preserve">Los miembros del grupo que </w:t>
-      </w:r>
-      <w:r>
-        <w:t>demuestren que está llevando a cabo un mal desempeño recibirá las siguientes medidas disciplinarias</w:t>
-      </w:r>
-      <w:r>
-        <w:t xml:space="preserve">. </w:t>
-      </w:r>
-    </w:p>
-    <w:p>
-      <w:pPr>
-        <w:ind w:firstLine="0"/>
-      </w:pPr>
-      <w:r>
-        <w:t xml:space="preserve">En primer lugar, se les brindará un aviso formal que destaque las áreas específicas en las que su desempeño ha sido deficiente y se les ofrecerá orientación para mejorar. Además, se les asignarán tareas adicionales o se les proporcionará apoyo adicional para ayudarles a superar las deficiencias identificadas. </w:t>
-      </w:r>
-    </w:p>
-    <w:p>
-      <w:pPr>
-        <w:ind w:firstLine="0"/>
-      </w:pPr>
-      <w:r>
-        <w:t xml:space="preserve">Si, a pesar de esta medida correctiva, el miembro del grupo continúa sin cumplir con los estándares de rendimiento después del segundo aviso, se le puede despedir del grupo, tras lo cual se le ofrecerá la opción de seguir trabajando de forma independiente o abandonar el proyecto. </w:t>
-      </w:r>
-    </w:p>
-    <w:p>
-      <w:pPr>
-        <w:ind w:firstLine="0"/>
-      </w:pPr>
-      <w:r>
-        <w:t xml:space="preserve">Estas medidas de </w:t>
-      </w:r>
-      <w:r>
-        <w:t>advertencia</w:t>
-      </w:r>
-      <w:r>
-        <w:t xml:space="preserve"> y despido se aplicarán de manera justa y transparente, con el objetivo de mantener la integridad y el rendimiento del grupo en general.</w:t>
+        <w:jc w:val="left"/>
+        <w:rPr>
+          <w:sz w:val="6"/>
+          <w:szCs w:val="6"/>
+        </w:rPr>
+      </w:pPr>
+      <w:r>
+        <w:rPr>
+          <w:sz w:val="6"/>
+          <w:szCs w:val="6"/>
+        </w:rPr>
+        <w:br w:type="page"/>
       </w:r>
     </w:p>
     <w:p>
@@ -4795,7 +4278,7 @@
           <w:bCs/>
         </w:rPr>
       </w:pPr>
-      <w:bookmarkStart w:id="9" w:name="_Toc158896094"/>
+      <w:bookmarkStart w:id="9" w:name="_Toc159519518"/>
       <w:r>
         <w:rPr>
           <w:rFonts w:ascii="Arial Narrow" w:hAnsi="Arial Narrow"/>
@@ -4808,7 +4291,7 @@
     </w:p>
     <w:p>
       <w:pPr>
-        <w:ind w:firstLine="0"/>
+        <w:ind w:firstLine="357"/>
       </w:pPr>
       <w:r>
         <w:t xml:space="preserve">Los miembros del grupo podrán ser despedidos en caso de persistir en un rendimiento insatisfactorio, a pesar de recibir medidas disciplinarias y oportunidades para mejorar. </w:t>
@@ -4816,7 +4299,7 @@
     </w:p>
     <w:p>
       <w:pPr>
-        <w:ind w:firstLine="0"/>
+        <w:ind w:firstLine="357"/>
       </w:pPr>
       <w:r>
         <w:t xml:space="preserve">Las condiciones para el despido incluirán no cumplir con los estándares de rendimiento establecidos después de recibir un </w:t>
@@ -4830,65 +4313,11 @@
     </w:p>
     <w:p>
       <w:pPr>
-        <w:ind w:firstLine="0"/>
+        <w:ind w:firstLine="357"/>
       </w:pPr>
       <w:r>
         <w:t>Tras este despido, se ofrecerá al estudiante la opción de continuar trabajando de forma independiente o de abandonar el proyecto. Estas medidas se aplicarán siguiendo un proceso justo y transparente, con el objetivo de preservar la integridad y el rendimiento general del grupo.</w:t>
       </w:r>
-    </w:p>
-    <w:p>
-      <w:pPr>
-        <w:ind w:firstLine="0"/>
-        <w:rPr>
-          <w:sz w:val="10"/>
-          <w:szCs w:val="10"/>
-        </w:rPr>
-      </w:pPr>
-    </w:p>
-    <w:p>
-      <w:pPr>
-        <w:ind w:firstLine="0"/>
-        <w:rPr>
-          <w:sz w:val="10"/>
-          <w:szCs w:val="10"/>
-        </w:rPr>
-      </w:pPr>
-    </w:p>
-    <w:p>
-      <w:pPr>
-        <w:ind w:firstLine="0"/>
-        <w:rPr>
-          <w:sz w:val="10"/>
-          <w:szCs w:val="10"/>
-        </w:rPr>
-      </w:pPr>
-    </w:p>
-    <w:p>
-      <w:pPr>
-        <w:ind w:firstLine="0"/>
-        <w:rPr>
-          <w:sz w:val="10"/>
-          <w:szCs w:val="10"/>
-        </w:rPr>
-      </w:pPr>
-    </w:p>
-    <w:p>
-      <w:pPr>
-        <w:ind w:firstLine="0"/>
-        <w:rPr>
-          <w:sz w:val="10"/>
-          <w:szCs w:val="10"/>
-        </w:rPr>
-      </w:pPr>
-    </w:p>
-    <w:p>
-      <w:pPr>
-        <w:ind w:firstLine="0"/>
-        <w:rPr>
-          <w:sz w:val="10"/>
-          <w:szCs w:val="10"/>
-        </w:rPr>
-      </w:pPr>
     </w:p>
     <w:p>
       <w:pPr>
@@ -4914,7 +4343,7 @@
           <w:szCs w:val="24"/>
         </w:rPr>
       </w:pPr>
-      <w:bookmarkStart w:id="10" w:name="_Toc158896095"/>
+      <w:bookmarkStart w:id="10" w:name="_Toc159519519"/>
       <w:r>
         <w:rPr>
           <w:rFonts w:ascii="Arial Narrow" w:hAnsi="Arial Narrow"/>
@@ -4943,7 +4372,7 @@
     </w:p>
     <w:p>
       <w:pPr>
-        <w:ind w:firstLine="0"/>
+        <w:ind w:firstLine="357"/>
         <w:rPr>
           <w:rFonts w:cs="Arial"/>
         </w:rPr>
@@ -4957,7 +4386,7 @@
     </w:p>
     <w:p>
       <w:pPr>
-        <w:ind w:firstLine="0"/>
+        <w:ind w:firstLine="357"/>
         <w:rPr>
           <w:rFonts w:cs="Arial"/>
         </w:rPr>
@@ -4971,7 +4400,7 @@
     </w:p>
     <w:p>
       <w:pPr>
-        <w:ind w:firstLine="0"/>
+        <w:ind w:firstLine="357"/>
         <w:rPr>
           <w:rFonts w:cs="Arial"/>
         </w:rPr>
@@ -5009,7 +4438,7 @@
     </w:p>
     <w:p>
       <w:pPr>
-        <w:ind w:firstLine="0"/>
+        <w:ind w:firstLine="357"/>
         <w:rPr>
           <w:rFonts w:cs="Arial"/>
         </w:rPr>
@@ -5023,7 +4452,7 @@
     </w:p>
     <w:p>
       <w:pPr>
-        <w:ind w:firstLine="0"/>
+        <w:ind w:firstLine="357"/>
         <w:rPr>
           <w:rFonts w:cs="Arial"/>
         </w:rPr>
@@ -5068,7 +4497,7 @@
           <w:b/>
         </w:rPr>
       </w:pPr>
-      <w:bookmarkStart w:id="11" w:name="_Toc158896096"/>
+      <w:bookmarkStart w:id="11" w:name="_Toc159519520"/>
       <w:r>
         <w:rPr>
           <w:rFonts w:ascii="Arial Narrow" w:hAnsi="Arial Narrow"/>
@@ -8372,7 +7801,7 @@
         <w:rFonts w:ascii="Arial" w:eastAsiaTheme="minorEastAsia" w:hAnsi="Arial" w:cs="Arial" w:hint="default"/>
       </w:rPr>
     </w:lvl>
-    <w:lvl w:ilvl="1" w:tplc="0C0A0003" w:tentative="1">
+    <w:lvl w:ilvl="1" w:tplc="0C0A0003">
       <w:start w:val="1"/>
       <w:numFmt w:val="bullet"/>
       <w:lvlText w:val="o"/>

</xml_diff>

<commit_message>
[docs] Minimal corrections Chartering Report
</commit_message>
<xml_diff>
--- a/reports/Sprint 1/Group/Chartering report.docx
+++ b/reports/Sprint 1/Group/Chartering report.docx
@@ -1111,15 +1111,7 @@
                 <w:sz w:val="24"/>
                 <w:szCs w:val="24"/>
               </w:rPr>
-              <w:t>: c</w:t>
-            </w:r>
-            <w:r>
-              <w:rPr>
-                <w:rFonts w:ascii="Arial Narrow" w:hAnsi="Arial Narrow"/>
-                <w:sz w:val="24"/>
-                <w:szCs w:val="24"/>
-              </w:rPr>
-              <w:t>ambios mínimos (cambios visuales) tras una revisión exhaustiva del documento</w:t>
+              <w:t>: cambios mínimos (cambios visuales) tras una revisión exhaustiva del documento</w:t>
             </w:r>
           </w:p>
         </w:tc>
@@ -3859,7 +3851,19 @@
         <w:t xml:space="preserve">Teniendo en cuenta lo anteriormente expuesto, nuestro objetivo </w:t>
       </w:r>
       <w:r>
-        <w:t>como grupo consistirá en se capaces de realizar todos los requisitos obligatorios con éxito, en los plazos establecidos y conseguir la calificación de 5 puntos como mínimo, a partir de esto, cada uno de los componentes del grupo tendrá total libertad para proponerse metas adicionales, sin que estas comprometan a ningún otto componente del grupo.</w:t>
+        <w:t>como grupo consistirá en se</w:t>
+      </w:r>
+      <w:r>
+        <w:t>r</w:t>
+      </w:r>
+      <w:r>
+        <w:t xml:space="preserve"> capaces de realizar todos los requisitos obligatorios con éxito, en los plazos establecidos y conseguir la calificación de 5 puntos como mínimo, a partir de esto, cada uno de los componentes del grupo tendrá total libertad para proponerse metas adicionales, sin que estas comprometan a ningún ot</w:t>
+      </w:r>
+      <w:r>
+        <w:t>r</w:t>
+      </w:r>
+      <w:r>
+        <w:t>o componente del grupo.</w:t>
       </w:r>
     </w:p>
     <w:p>
@@ -3964,13 +3968,7 @@
         <w:t xml:space="preserve"> </w:t>
       </w:r>
       <w:r>
-        <w:t>c</w:t>
-      </w:r>
-      <w:r>
-        <w:t>ompletitud de requisitos obligatorios satisfactoriamente</w:t>
-      </w:r>
-      <w:r>
-        <w:t>.</w:t>
+        <w:t>completitud de requisitos obligatorios satisfactoriamente.</w:t>
       </w:r>
     </w:p>
     <w:p>
@@ -4144,7 +4142,13 @@
         <w:ind w:firstLine="357"/>
       </w:pPr>
       <w:r>
-        <w:t xml:space="preserve">Para evaluar si un integrante está teniendo un rendimiento deficiente, utilizaremos la siguiente regla: se dividirán los requisitos hasta el momento por este integrante entre los requisitos que se deberían de tener realizados. </w:t>
+        <w:t xml:space="preserve">Para evaluar si un integrante está teniendo un rendimiento deficiente, utilizaremos la siguiente regla: se dividirán los requisitos </w:t>
+      </w:r>
+      <w:r>
+        <w:t xml:space="preserve">realizados </w:t>
+      </w:r>
+      <w:r>
+        <w:t xml:space="preserve">hasta el momento por este integrante entre los requisitos que se deberían de tener realizados. </w:t>
       </w:r>
     </w:p>
     <w:p>
@@ -4152,7 +4156,13 @@
         <w:ind w:firstLine="357"/>
       </w:pPr>
       <w:r>
-        <w:t xml:space="preserve">Esta operación nos dará como resultado un numero entre 0 y 1, evaluando como rendimiento aceptable un valor de 0.8 en la mayor parte de </w:t>
+        <w:t xml:space="preserve">Esta operación nos dará como resultado un numero entre 0 y 1, evaluando como rendimiento aceptable un valor </w:t>
+      </w:r>
+      <w:r>
+        <w:t>mayor o igual a</w:t>
+      </w:r>
+      <w:r>
+        <w:t xml:space="preserve"> 0.8 en la mayor parte de </w:t>
       </w:r>
       <w:proofErr w:type="spellStart"/>
       <w:r>

</xml_diff>